<commit_message>
Made it so tilt is reset when reset view button is used
</commit_message>
<xml_diff>
--- a/Sources.docx
+++ b/Sources.docx
@@ -200,19 +200,41 @@
           <w:tcPr>
             <w:tcW w:w="2721" w:type="dxa"/>
           </w:tcPr>
-          <w:p/>
+          <w:p>
+            <w:r>
+              <w:t>b2a675515afa57196c26c9cd23e5217b83140884</w:t>
+            </w:r>
+            <w:bookmarkStart w:id="0" w:name="_GoBack"/>
+            <w:bookmarkEnd w:id="0"/>
+          </w:p>
         </w:tc>
         <w:tc>
           <w:tcPr>
             <w:tcW w:w="3115" w:type="dxa"/>
           </w:tcPr>
-          <w:p/>
+          <w:p>
+            <w:r>
+              <w:t xml:space="preserve">Display </w:t>
+            </w:r>
+            <w:proofErr w:type="gramStart"/>
+            <w:r>
+              <w:t>users</w:t>
+            </w:r>
+            <w:proofErr w:type="gramEnd"/>
+            <w:r>
+              <w:t xml:space="preserve"> location</w:t>
+            </w:r>
+          </w:p>
         </w:tc>
         <w:tc>
           <w:tcPr>
             <w:tcW w:w="3180" w:type="dxa"/>
           </w:tcPr>
-          <w:p/>
+          <w:p>
+            <w:r>
+              <w:t>https://www.mapbox.com/help/android-navigation-sdk/#display-user-location</w:t>
+            </w:r>
+          </w:p>
         </w:tc>
       </w:tr>
       <w:tr>
@@ -276,10 +298,7 @@
         </w:tc>
       </w:tr>
     </w:tbl>
-    <w:p>
-      <w:bookmarkStart w:id="0" w:name="_GoBack"/>
-      <w:bookmarkEnd w:id="0"/>
-    </w:p>
+    <w:p/>
     <w:sectPr>
       <w:pgSz w:w="11906" w:h="16838"/>
       <w:pgMar w:top="1440" w:right="1440" w:bottom="1440" w:left="1440" w:header="708" w:footer="708" w:gutter="0"/>

</xml_diff>